<commit_message>
Aggiunto un manuale utente
- Aggiunta parte di import del progetto su eclips
</commit_message>
<xml_diff>
--- a/Documentation/UserManual.docx
+++ b/Documentation/UserManual.docx
@@ -64,26 +64,18 @@
             <w:sz w:val="30"/>
             <w:szCs w:val="30"/>
           </w:rPr>
-          <w:t>Xa</w:t>
+          <w:t>Xamp</w:t>
         </w:r>
-        <w:r>
-          <w:rPr>
-            <w:rStyle w:val="Collegamentoipertestuale"/>
-            <w:sz w:val="30"/>
-            <w:szCs w:val="30"/>
-          </w:rPr>
-          <w:t>m</w:t>
-        </w:r>
-        <w:r>
-          <w:rPr>
-            <w:rStyle w:val="Collegamentoipertestuale"/>
-            <w:sz w:val="30"/>
-            <w:szCs w:val="30"/>
-          </w:rPr>
-          <w:t>p</w:t>
-        </w:r>
-        <w:proofErr w:type="spellEnd"/>
       </w:hyperlink>
+      <w:r>
+        <w:rPr>
+          <w:rStyle w:val="Collegamentoipertestuale"/>
+          <w:sz w:val="30"/>
+          <w:szCs w:val="30"/>
+        </w:rPr>
+        <w:t>p</w:t>
+      </w:r>
+      <w:proofErr w:type="spellEnd"/>
       <w:r>
         <w:rPr>
           <w:sz w:val="30"/>
@@ -242,23 +234,7 @@
             <w:sz w:val="30"/>
             <w:szCs w:val="30"/>
           </w:rPr>
-          <w:t>p</w:t>
-        </w:r>
-        <w:r>
-          <w:rPr>
-            <w:rStyle w:val="Collegamentoipertestuale"/>
-            <w:sz w:val="30"/>
-            <w:szCs w:val="30"/>
-          </w:rPr>
-          <w:t>h</w:t>
-        </w:r>
-        <w:r>
-          <w:rPr>
-            <w:rStyle w:val="Collegamentoipertestuale"/>
-            <w:sz w:val="30"/>
-            <w:szCs w:val="30"/>
-          </w:rPr>
-          <w:t>pmyadmin</w:t>
+          <w:t>phpmyadmin</w:t>
         </w:r>
         <w:proofErr w:type="spellEnd"/>
       </w:hyperlink>
@@ -497,32 +473,657 @@
         <w:rPr>
           <w:sz w:val="30"/>
           <w:szCs w:val="30"/>
+        </w:rPr>
+      </w:pPr>
+      <w:r>
+        <w:rPr>
+          <w:sz w:val="30"/>
+          <w:szCs w:val="30"/>
+        </w:rPr>
+        <w:t>Selezioniamo dal menu a tendina “File” la voce “Open Projects from File System…”</w:t>
+      </w:r>
+    </w:p>
+    <w:p>
+      <w:pPr>
+        <w:pStyle w:val="Paragrafoelenco"/>
+        <w:ind w:left="1080"/>
+        <w:jc w:val="center"/>
+        <w:rPr>
+          <w:sz w:val="30"/>
+          <w:szCs w:val="30"/>
+        </w:rPr>
+      </w:pPr>
+      <w:r>
+        <w:rPr>
+          <w:sz w:val="30"/>
+          <w:szCs w:val="30"/>
+        </w:rPr>
+        <w:drawing>
+          <wp:inline distT="0" distB="0" distL="0" distR="0" wp14:anchorId="292338A5" wp14:editId="4740D800">
+            <wp:extent cx="3740342" cy="3568883"/>
+            <wp:effectExtent l="0" t="0" r="0" b="0"/>
+            <wp:docPr id="2" name="Immagine 2" descr="Immagine che contiene testo&#10;&#10;Descrizione generata automaticamente"/>
+            <wp:cNvGraphicFramePr>
+              <a:graphicFrameLocks xmlns:a="http://schemas.openxmlformats.org/drawingml/2006/main" noChangeAspect="1"/>
+            </wp:cNvGraphicFramePr>
+            <a:graphic xmlns:a="http://schemas.openxmlformats.org/drawingml/2006/main">
+              <a:graphicData uri="http://schemas.openxmlformats.org/drawingml/2006/picture">
+                <pic:pic xmlns:pic="http://schemas.openxmlformats.org/drawingml/2006/picture">
+                  <pic:nvPicPr>
+                    <pic:cNvPr id="2" name="Immagine 2" descr="Immagine che contiene testo&#10;&#10;Descrizione generata automaticamente"/>
+                    <pic:cNvPicPr/>
+                  </pic:nvPicPr>
+                  <pic:blipFill>
+                    <a:blip r:embed="rId9"/>
+                    <a:stretch>
+                      <a:fillRect/>
+                    </a:stretch>
+                  </pic:blipFill>
+                  <pic:spPr>
+                    <a:xfrm>
+                      <a:off x="0" y="0"/>
+                      <a:ext cx="3740342" cy="3568883"/>
+                    </a:xfrm>
+                    <a:prstGeom prst="rect">
+                      <a:avLst/>
+                    </a:prstGeom>
+                  </pic:spPr>
+                </pic:pic>
+              </a:graphicData>
+            </a:graphic>
+          </wp:inline>
+        </w:drawing>
+      </w:r>
+    </w:p>
+    <w:p>
+      <w:pPr>
+        <w:pStyle w:val="Paragrafoelenco"/>
+        <w:ind w:left="1080"/>
+        <w:rPr>
+          <w:sz w:val="30"/>
+          <w:szCs w:val="30"/>
+        </w:rPr>
+      </w:pPr>
+    </w:p>
+    <w:p>
+      <w:pPr>
+        <w:pStyle w:val="Paragrafoelenco"/>
+        <w:ind w:left="1080"/>
+        <w:rPr>
+          <w:sz w:val="30"/>
+          <w:szCs w:val="30"/>
+        </w:rPr>
+      </w:pPr>
+      <w:r>
+        <w:rPr>
+          <w:sz w:val="30"/>
+          <w:szCs w:val="30"/>
+        </w:rPr>
+        <w:t xml:space="preserve">Si aprirà il seguente menu di </w:t>
+      </w:r>
+      <w:proofErr w:type="spellStart"/>
+      <w:r>
+        <w:rPr>
+          <w:sz w:val="30"/>
+          <w:szCs w:val="30"/>
+        </w:rPr>
+        <w:t>diaologo</w:t>
+      </w:r>
+      <w:proofErr w:type="spellEnd"/>
+      <w:r>
+        <w:rPr>
+          <w:sz w:val="30"/>
+          <w:szCs w:val="30"/>
+        </w:rPr>
+        <w:t xml:space="preserve"> e premiamo Directory:</w:t>
+      </w:r>
+    </w:p>
+    <w:p>
+      <w:pPr>
+        <w:pStyle w:val="Paragrafoelenco"/>
+        <w:ind w:left="1080"/>
+        <w:jc w:val="center"/>
+        <w:rPr>
+          <w:sz w:val="30"/>
+          <w:szCs w:val="30"/>
+        </w:rPr>
+      </w:pPr>
+      <w:r>
+        <w:rPr>
+          <w:sz w:val="30"/>
+          <w:szCs w:val="30"/>
+        </w:rPr>
+        <w:drawing>
+          <wp:inline distT="0" distB="0" distL="0" distR="0" wp14:anchorId="0DEB1151" wp14:editId="5E0D720E">
+            <wp:extent cx="3416163" cy="2921000"/>
+            <wp:effectExtent l="0" t="0" r="0" b="0"/>
+            <wp:docPr id="5" name="Immagine 5" descr="Immagine che contiene testo&#10;&#10;Descrizione generata automaticamente"/>
+            <wp:cNvGraphicFramePr>
+              <a:graphicFrameLocks xmlns:a="http://schemas.openxmlformats.org/drawingml/2006/main" noChangeAspect="1"/>
+            </wp:cNvGraphicFramePr>
+            <a:graphic xmlns:a="http://schemas.openxmlformats.org/drawingml/2006/main">
+              <a:graphicData uri="http://schemas.openxmlformats.org/drawingml/2006/picture">
+                <pic:pic xmlns:pic="http://schemas.openxmlformats.org/drawingml/2006/picture">
+                  <pic:nvPicPr>
+                    <pic:cNvPr id="5" name="Immagine 5" descr="Immagine che contiene testo&#10;&#10;Descrizione generata automaticamente"/>
+                    <pic:cNvPicPr/>
+                  </pic:nvPicPr>
+                  <pic:blipFill>
+                    <a:blip r:embed="rId10" cstate="print">
+                      <a:extLst>
+                        <a:ext uri="{28A0092B-C50C-407E-A947-70E740481C1C}">
+                          <a14:useLocalDpi xmlns:a14="http://schemas.microsoft.com/office/drawing/2010/main" val="0"/>
+                        </a:ext>
+                      </a:extLst>
+                    </a:blip>
+                    <a:stretch>
+                      <a:fillRect/>
+                    </a:stretch>
+                  </pic:blipFill>
+                  <pic:spPr>
+                    <a:xfrm>
+                      <a:off x="0" y="0"/>
+                      <a:ext cx="3416163" cy="2921000"/>
+                    </a:xfrm>
+                    <a:prstGeom prst="rect">
+                      <a:avLst/>
+                    </a:prstGeom>
+                  </pic:spPr>
+                </pic:pic>
+              </a:graphicData>
+            </a:graphic>
+          </wp:inline>
+        </w:drawing>
+      </w:r>
+    </w:p>
+    <w:p>
+      <w:pPr>
+        <w:pStyle w:val="Paragrafoelenco"/>
+        <w:ind w:left="1080"/>
+        <w:rPr>
+          <w:sz w:val="30"/>
+          <w:szCs w:val="30"/>
+        </w:rPr>
+      </w:pPr>
+      <w:r>
+        <w:rPr>
+          <w:sz w:val="30"/>
+          <w:szCs w:val="30"/>
+        </w:rPr>
+        <w:lastRenderedPageBreak/>
+        <w:t xml:space="preserve">A questo punto si aprirà una finestra di ricerca di risorsa dove selezioneremo la cartella </w:t>
+      </w:r>
+      <w:proofErr w:type="spellStart"/>
+      <w:r>
+        <w:rPr>
+          <w:sz w:val="30"/>
+          <w:szCs w:val="30"/>
+        </w:rPr>
+        <w:t>SailingClubClient</w:t>
+      </w:r>
+      <w:proofErr w:type="spellEnd"/>
+      <w:r>
+        <w:rPr>
+          <w:sz w:val="30"/>
+          <w:szCs w:val="30"/>
+        </w:rPr>
+        <w:t>. Il risultato dovrebbe essere più o meno questo.</w:t>
+      </w:r>
+    </w:p>
+    <w:p>
+      <w:pPr>
+        <w:pStyle w:val="Paragrafoelenco"/>
+        <w:ind w:left="1080"/>
+        <w:rPr>
+          <w:sz w:val="30"/>
+          <w:szCs w:val="30"/>
+        </w:rPr>
+      </w:pPr>
+      <w:r>
+        <w:rPr>
+          <w:noProof/>
+        </w:rPr>
+        <w:drawing>
+          <wp:inline distT="0" distB="0" distL="0" distR="0" wp14:anchorId="38A03C90" wp14:editId="3A5FF3BB">
+            <wp:extent cx="3974691" cy="3384550"/>
+            <wp:effectExtent l="0" t="0" r="6985" b="6350"/>
+            <wp:docPr id="6" name="Immagine 6" descr="Immagine che contiene testo&#10;&#10;Descrizione generata automaticamente"/>
+            <wp:cNvGraphicFramePr>
+              <a:graphicFrameLocks xmlns:a="http://schemas.openxmlformats.org/drawingml/2006/main" noChangeAspect="1"/>
+            </wp:cNvGraphicFramePr>
+            <a:graphic xmlns:a="http://schemas.openxmlformats.org/drawingml/2006/main">
+              <a:graphicData uri="http://schemas.openxmlformats.org/drawingml/2006/picture">
+                <pic:pic xmlns:pic="http://schemas.openxmlformats.org/drawingml/2006/picture">
+                  <pic:nvPicPr>
+                    <pic:cNvPr id="6" name="Immagine 6" descr="Immagine che contiene testo&#10;&#10;Descrizione generata automaticamente"/>
+                    <pic:cNvPicPr/>
+                  </pic:nvPicPr>
+                  <pic:blipFill>
+                    <a:blip r:embed="rId11"/>
+                    <a:stretch>
+                      <a:fillRect/>
+                    </a:stretch>
+                  </pic:blipFill>
+                  <pic:spPr>
+                    <a:xfrm>
+                      <a:off x="0" y="0"/>
+                      <a:ext cx="3975886" cy="3385568"/>
+                    </a:xfrm>
+                    <a:prstGeom prst="rect">
+                      <a:avLst/>
+                    </a:prstGeom>
+                  </pic:spPr>
+                </pic:pic>
+              </a:graphicData>
+            </a:graphic>
+          </wp:inline>
+        </w:drawing>
+      </w:r>
+    </w:p>
+    <w:p>
+      <w:pPr>
+        <w:pStyle w:val="Paragrafoelenco"/>
+        <w:ind w:left="1080"/>
+        <w:rPr>
+          <w:sz w:val="30"/>
+          <w:szCs w:val="30"/>
+        </w:rPr>
+      </w:pPr>
+      <w:r>
+        <w:rPr>
+          <w:sz w:val="30"/>
+          <w:szCs w:val="30"/>
+        </w:rPr>
+        <w:t>Premere su Finish e ripetere la stessa identica operazione per la cartella “</w:t>
+      </w:r>
+      <w:proofErr w:type="spellStart"/>
+      <w:r>
+        <w:rPr>
+          <w:sz w:val="30"/>
+          <w:szCs w:val="30"/>
+        </w:rPr>
+        <w:t>SailingClubServer</w:t>
+      </w:r>
+      <w:proofErr w:type="spellEnd"/>
+      <w:r>
+        <w:rPr>
+          <w:sz w:val="30"/>
+          <w:szCs w:val="30"/>
+        </w:rPr>
+        <w:t>”.</w:t>
+      </w:r>
+    </w:p>
+    <w:p>
+      <w:pPr>
+        <w:pStyle w:val="Paragrafoelenco"/>
+        <w:ind w:left="1080"/>
+        <w:rPr>
+          <w:sz w:val="30"/>
+          <w:szCs w:val="30"/>
+        </w:rPr>
+      </w:pPr>
+    </w:p>
+    <w:p>
+      <w:pPr>
+        <w:pStyle w:val="Paragrafoelenco"/>
+        <w:numPr>
+          <w:ilvl w:val="0"/>
+          <w:numId w:val="1"/>
+        </w:numPr>
+        <w:rPr>
+          <w:sz w:val="50"/>
+          <w:szCs w:val="50"/>
+        </w:rPr>
+      </w:pPr>
+      <w:r>
+        <w:rPr>
+          <w:sz w:val="50"/>
+          <w:szCs w:val="50"/>
+        </w:rPr>
+        <w:t>Eseguire il programma</w:t>
+      </w:r>
+    </w:p>
+    <w:p>
+      <w:pPr>
+        <w:pStyle w:val="Paragrafoelenco"/>
+        <w:ind w:left="1080"/>
+        <w:rPr>
+          <w:sz w:val="30"/>
+          <w:szCs w:val="30"/>
+        </w:rPr>
+      </w:pPr>
+      <w:r>
+        <w:rPr>
+          <w:sz w:val="30"/>
+          <w:szCs w:val="30"/>
+        </w:rPr>
+        <w:t xml:space="preserve">Arrivati a questo punto </w:t>
+      </w:r>
+      <w:r>
+        <w:rPr>
+          <w:sz w:val="30"/>
+          <w:szCs w:val="30"/>
+        </w:rPr>
+        <w:t xml:space="preserve">impostiamo XAMPP come nella prima figura del PDF </w:t>
+      </w:r>
+      <w:proofErr w:type="gramStart"/>
+      <w:r>
+        <w:rPr>
+          <w:sz w:val="30"/>
+          <w:szCs w:val="30"/>
+        </w:rPr>
+        <w:t>e</w:t>
+      </w:r>
+      <w:proofErr w:type="gramEnd"/>
+      <w:r>
+        <w:rPr>
+          <w:sz w:val="30"/>
+          <w:szCs w:val="30"/>
+        </w:rPr>
+        <w:t xml:space="preserve"> eseguiamo il prima il server.</w:t>
+      </w:r>
+      <w:r>
+        <w:t xml:space="preserve"> </w:t>
+      </w:r>
+      <w:r>
+        <w:rPr>
+          <w:sz w:val="30"/>
+          <w:szCs w:val="30"/>
+        </w:rPr>
+        <w:t>Tasto destro sulla directory del server (“</w:t>
+      </w:r>
+      <w:proofErr w:type="spellStart"/>
+      <w:r>
+        <w:rPr>
+          <w:sz w:val="30"/>
+          <w:szCs w:val="30"/>
+        </w:rPr>
+        <w:t>SailingClubServer</w:t>
+      </w:r>
+      <w:proofErr w:type="spellEnd"/>
+      <w:r>
+        <w:rPr>
+          <w:sz w:val="30"/>
+          <w:szCs w:val="30"/>
+        </w:rPr>
+        <w:t xml:space="preserve">”) e selezioniamo </w:t>
+      </w:r>
+      <w:proofErr w:type="spellStart"/>
+      <w:r>
+        <w:rPr>
+          <w:sz w:val="30"/>
+          <w:szCs w:val="30"/>
+        </w:rPr>
+        <w:t>RunAs</w:t>
+      </w:r>
+      <w:proofErr w:type="spellEnd"/>
+      <w:r>
+        <w:rPr>
+          <w:sz w:val="30"/>
+          <w:szCs w:val="30"/>
+        </w:rPr>
+        <w:t xml:space="preserve"> -&gt; </w:t>
+      </w:r>
+      <w:proofErr w:type="spellStart"/>
+      <w:r>
+        <w:rPr>
+          <w:sz w:val="30"/>
+          <w:szCs w:val="30"/>
+        </w:rPr>
+        <w:t>JavaApplication</w:t>
+      </w:r>
+      <w:proofErr w:type="spellEnd"/>
+    </w:p>
+    <w:p>
+      <w:pPr>
+        <w:pStyle w:val="Paragrafoelenco"/>
+        <w:ind w:left="1080"/>
+        <w:jc w:val="center"/>
+        <w:rPr>
+          <w:sz w:val="30"/>
+          <w:szCs w:val="30"/>
+        </w:rPr>
+      </w:pPr>
+      <w:r>
+        <w:rPr>
+          <w:sz w:val="30"/>
+          <w:szCs w:val="30"/>
+        </w:rPr>
+        <w:drawing>
+          <wp:inline distT="0" distB="0" distL="0" distR="0" wp14:anchorId="26A9AAFC" wp14:editId="7A43E304">
+            <wp:extent cx="3867150" cy="2310894"/>
+            <wp:effectExtent l="0" t="0" r="0" b="0"/>
+            <wp:docPr id="7" name="Immagine 7"/>
+            <wp:cNvGraphicFramePr>
+              <a:graphicFrameLocks xmlns:a="http://schemas.openxmlformats.org/drawingml/2006/main" noChangeAspect="1"/>
+            </wp:cNvGraphicFramePr>
+            <a:graphic xmlns:a="http://schemas.openxmlformats.org/drawingml/2006/main">
+              <a:graphicData uri="http://schemas.openxmlformats.org/drawingml/2006/picture">
+                <pic:pic xmlns:pic="http://schemas.openxmlformats.org/drawingml/2006/picture">
+                  <pic:nvPicPr>
+                    <pic:cNvPr id="1" name=""/>
+                    <pic:cNvPicPr/>
+                  </pic:nvPicPr>
+                  <pic:blipFill>
+                    <a:blip r:embed="rId12"/>
+                    <a:stretch>
+                      <a:fillRect/>
+                    </a:stretch>
+                  </pic:blipFill>
+                  <pic:spPr>
+                    <a:xfrm>
+                      <a:off x="0" y="0"/>
+                      <a:ext cx="3870139" cy="2312680"/>
+                    </a:xfrm>
+                    <a:prstGeom prst="rect">
+                      <a:avLst/>
+                    </a:prstGeom>
+                  </pic:spPr>
+                </pic:pic>
+              </a:graphicData>
+            </a:graphic>
+          </wp:inline>
+        </w:drawing>
+      </w:r>
+    </w:p>
+    <w:p>
+      <w:pPr>
+        <w:pStyle w:val="Paragrafoelenco"/>
+        <w:ind w:left="1080"/>
+        <w:jc w:val="center"/>
+        <w:rPr>
+          <w:sz w:val="30"/>
+          <w:szCs w:val="30"/>
+        </w:rPr>
+      </w:pPr>
+    </w:p>
+    <w:p>
+      <w:pPr>
+        <w:pStyle w:val="Paragrafoelenco"/>
+        <w:ind w:left="1080"/>
+        <w:rPr>
+          <w:sz w:val="30"/>
+          <w:szCs w:val="30"/>
+        </w:rPr>
+      </w:pPr>
+      <w:r>
+        <w:rPr>
+          <w:sz w:val="30"/>
+          <w:szCs w:val="30"/>
+        </w:rPr>
+        <w:lastRenderedPageBreak/>
+        <w:t>Una volta eseguito il server possiamo eseguire il client con lo stesso procedimento.</w:t>
+      </w:r>
+      <w:r>
+        <w:rPr>
+          <w:sz w:val="30"/>
+          <w:szCs w:val="30"/>
+        </w:rPr>
+        <w:t xml:space="preserve"> La cartella sarà “</w:t>
+      </w:r>
+      <w:proofErr w:type="spellStart"/>
+      <w:r>
+        <w:rPr>
+          <w:sz w:val="30"/>
+          <w:szCs w:val="30"/>
+        </w:rPr>
+        <w:t>SailingClubClient</w:t>
+      </w:r>
+      <w:proofErr w:type="spellEnd"/>
+      <w:r>
+        <w:rPr>
+          <w:sz w:val="30"/>
+          <w:szCs w:val="30"/>
+        </w:rPr>
+        <w:t>”. Se viene chiesto di selezionare qualcosa in più del previsto selezionare “</w:t>
+      </w:r>
+      <w:proofErr w:type="spellStart"/>
+      <w:r>
+        <w:rPr>
+          <w:sz w:val="30"/>
+          <w:szCs w:val="30"/>
+        </w:rPr>
+        <w:t>SailingClubApplication</w:t>
+      </w:r>
+      <w:proofErr w:type="spellEnd"/>
+      <w:r>
+        <w:rPr>
+          <w:sz w:val="30"/>
+          <w:szCs w:val="30"/>
+        </w:rPr>
+        <w:t>”.</w:t>
+      </w:r>
+      <w:r>
+        <w:rPr>
+          <w:sz w:val="30"/>
+          <w:szCs w:val="30"/>
+        </w:rPr>
+        <w:t xml:space="preserve"> </w:t>
+      </w:r>
+    </w:p>
+    <w:p>
+      <w:pPr>
+        <w:pStyle w:val="Paragrafoelenco"/>
+        <w:ind w:left="1080"/>
+        <w:rPr>
+          <w:sz w:val="30"/>
+          <w:szCs w:val="30"/>
+        </w:rPr>
+      </w:pPr>
+      <w:r>
+        <w:rPr>
+          <w:sz w:val="30"/>
+          <w:szCs w:val="30"/>
+        </w:rPr>
+        <w:t>Se abbiamo fatto tutto nel modo corretto dovrebbe apparire questa schermata:</w:t>
+      </w:r>
+    </w:p>
+    <w:p>
+      <w:pPr>
+        <w:pStyle w:val="Paragrafoelenco"/>
+        <w:ind w:left="1080"/>
+        <w:jc w:val="center"/>
+        <w:rPr>
+          <w:sz w:val="30"/>
+          <w:szCs w:val="30"/>
+        </w:rPr>
+      </w:pPr>
+      <w:r>
+        <w:rPr>
+          <w:noProof/>
+        </w:rPr>
+        <w:drawing>
+          <wp:inline distT="0" distB="0" distL="0" distR="0" wp14:anchorId="3C63E64F" wp14:editId="14ABCAD7">
+            <wp:extent cx="3780155" cy="4520564"/>
+            <wp:effectExtent l="0" t="0" r="0" b="0"/>
+            <wp:docPr id="8" name="Immagine 8"/>
+            <wp:cNvGraphicFramePr>
+              <a:graphicFrameLocks xmlns:a="http://schemas.openxmlformats.org/drawingml/2006/main" noChangeAspect="1"/>
+            </wp:cNvGraphicFramePr>
+            <a:graphic xmlns:a="http://schemas.openxmlformats.org/drawingml/2006/main">
+              <a:graphicData uri="http://schemas.openxmlformats.org/drawingml/2006/picture">
+                <pic:pic xmlns:pic="http://schemas.openxmlformats.org/drawingml/2006/picture">
+                  <pic:nvPicPr>
+                    <pic:cNvPr id="1" name=""/>
+                    <pic:cNvPicPr/>
+                  </pic:nvPicPr>
+                  <pic:blipFill rotWithShape="1">
+                    <a:blip r:embed="rId13"/>
+                    <a:srcRect l="15476"/>
+                    <a:stretch/>
+                  </pic:blipFill>
+                  <pic:spPr bwMode="auto">
+                    <a:xfrm>
+                      <a:off x="0" y="0"/>
+                      <a:ext cx="3781802" cy="4522533"/>
+                    </a:xfrm>
+                    <a:prstGeom prst="rect">
+                      <a:avLst/>
+                    </a:prstGeom>
+                    <a:ln>
+                      <a:noFill/>
+                    </a:ln>
+                    <a:extLst>
+                      <a:ext uri="{53640926-AAD7-44D8-BBD7-CCE9431645EC}">
+                        <a14:shadowObscured xmlns:a14="http://schemas.microsoft.com/office/drawing/2010/main"/>
+                      </a:ext>
+                    </a:extLst>
+                  </pic:spPr>
+                </pic:pic>
+              </a:graphicData>
+            </a:graphic>
+          </wp:inline>
+        </w:drawing>
+      </w:r>
+    </w:p>
+    <w:p>
+      <w:pPr>
+        <w:pStyle w:val="Paragrafoelenco"/>
+        <w:ind w:left="1080"/>
+        <w:rPr>
+          <w:sz w:val="30"/>
+          <w:szCs w:val="30"/>
+        </w:rPr>
+      </w:pPr>
+      <w:r>
+        <w:rPr>
+          <w:sz w:val="30"/>
+          <w:szCs w:val="30"/>
+        </w:rPr>
+        <w:t>Se qualcosa è andato storto col server dovrebbe apparire una scritta in rosso che segnala il problema.</w:t>
+      </w:r>
+    </w:p>
+    <w:p>
+      <w:pPr>
+        <w:pStyle w:val="Paragrafoelenco"/>
+        <w:ind w:left="1080"/>
+        <w:rPr>
+          <w:sz w:val="30"/>
+          <w:szCs w:val="30"/>
+        </w:rPr>
+      </w:pPr>
+    </w:p>
+    <w:p>
+      <w:pPr>
+        <w:pStyle w:val="Paragrafoelenco"/>
+        <w:ind w:left="1080"/>
+        <w:rPr>
+          <w:sz w:val="30"/>
+          <w:szCs w:val="30"/>
           <w:u w:val="single"/>
         </w:rPr>
       </w:pPr>
-      <w:r>
-        <w:rPr>
-          <w:sz w:val="30"/>
-          <w:szCs w:val="30"/>
-        </w:rPr>
-        <w:t xml:space="preserve">Questa operazione andrà fatta sia per il Client che per il Server che dovranno essere aperti contemporaneamente in due finestre di </w:t>
-      </w:r>
-      <w:r>
+    </w:p>
+    <w:p>
+      <w:pPr>
+        <w:pStyle w:val="Paragrafoelenco"/>
+        <w:ind w:left="1080"/>
         <w:rPr>
           <w:sz w:val="30"/>
           <w:szCs w:val="30"/>
           <w:u w:val="single"/>
         </w:rPr>
-        <w:t>Eclipse</w:t>
-      </w:r>
-      <w:r>
-        <w:rPr>
-          <w:sz w:val="30"/>
-          <w:szCs w:val="30"/>
-          <w:u w:val="single"/>
-        </w:rPr>
-        <w:t>.</w:t>
-      </w:r>
+      </w:pPr>
     </w:p>
     <w:p>
       <w:pPr>

</xml_diff>